<commit_message>
inclusão dos diagramas de uso e classes
</commit_message>
<xml_diff>
--- a/Modelo-Documento-Requisitos.docx
+++ b/Modelo-Documento-Requisitos.docx
@@ -661,6 +661,12 @@
                 <w:rFonts w:ascii="Times New Roman"/>
               </w:rPr>
             </w:pPr>
+            <w:r>
+              <w:rPr>
+                <w:rFonts w:ascii="Times New Roman"/>
+              </w:rPr>
+              <w:t>1.0</w:t>
+            </w:r>
           </w:p>
         </w:tc>
         <w:tc>
@@ -676,6 +682,12 @@
                 <w:rFonts w:ascii="Times New Roman"/>
               </w:rPr>
             </w:pPr>
+            <w:r>
+              <w:rPr>
+                <w:rFonts w:ascii="Times New Roman"/>
+              </w:rPr>
+              <w:t>26/07/2019</w:t>
+            </w:r>
           </w:p>
         </w:tc>
         <w:tc>
@@ -691,6 +703,12 @@
                 <w:rFonts w:ascii="Times New Roman"/>
               </w:rPr>
             </w:pPr>
+            <w:r>
+              <w:rPr>
+                <w:rFonts w:ascii="Times New Roman"/>
+              </w:rPr>
+              <w:t>Odirlei</w:t>
+            </w:r>
           </w:p>
         </w:tc>
         <w:tc>
@@ -706,6 +724,24 @@
                 <w:rFonts w:ascii="Times New Roman"/>
               </w:rPr>
             </w:pPr>
+            <w:r>
+              <w:rPr>
+                <w:rFonts w:ascii="Times New Roman"/>
+              </w:rPr>
+              <w:t>Cria</w:t>
+            </w:r>
+            <w:r>
+              <w:rPr>
+                <w:rFonts w:ascii="Times New Roman"/>
+              </w:rPr>
+              <w:t>çã</w:t>
+            </w:r>
+            <w:r>
+              <w:rPr>
+                <w:rFonts w:ascii="Times New Roman"/>
+              </w:rPr>
+              <w:t>o do documento apos entrevista com o cliente</w:t>
+            </w:r>
           </w:p>
         </w:tc>
       </w:tr>
@@ -2072,7 +2108,7 @@
               </wp:inline>
             </w:drawing>
           </mc:Choice>
-          <mc:Fallback xmlns:mo="http://schemas.microsoft.com/office/mac/office/2008/main" xmlns:mv="urn:schemas-microsoft-com:mac:vml">
+          <mc:Fallback xmlns:mv="urn:schemas-microsoft-com:mac:vml" xmlns:mo="http://schemas.microsoft.com/office/mac/office/2008/main">
             <w:pict>
               <v:group w14:anchorId="039C3E64" id="Group_x0020_10" o:spid="_x0000_s1026" style="width:434.95pt;height:2.2pt;mso-position-horizontal-relative:char;mso-position-vertical-relative:line" coordsize="8699,44" o:gfxdata="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">
                 <v:line id="Line_x0020_11" o:spid="_x0000_s1027" style="position:absolute;visibility:visible;mso-wrap-style:square" from="0,22" to="8699,22" o:connectortype="straight" o:gfxdata="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" strokecolor="#1f487c" strokeweight="2.16pt"/>
@@ -2381,7 +2417,7 @@
               </wp:inline>
             </w:drawing>
           </mc:Choice>
-          <mc:Fallback xmlns:mo="http://schemas.microsoft.com/office/mac/office/2008/main" xmlns:mv="urn:schemas-microsoft-com:mac:vml">
+          <mc:Fallback xmlns:mv="urn:schemas-microsoft-com:mac:vml" xmlns:mo="http://schemas.microsoft.com/office/mac/office/2008/main">
             <w:pict>
               <v:group w14:anchorId="1E75BFC5" id="Group_x0020_8" o:spid="_x0000_s1026" style="width:434.95pt;height:2.2pt;mso-position-horizontal-relative:char;mso-position-vertical-relative:line" coordsize="8699,44" o:gfxdata="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">
                 <v:line id="Line_x0020_9" o:spid="_x0000_s1027" style="position:absolute;visibility:visible;mso-wrap-style:square" from="0,22" to="8699,22" o:connectortype="straight" o:gfxdata="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" strokecolor="#1f487c" strokeweight="2.16pt"/>
@@ -3406,7 +3442,7 @@
               </wp:inline>
             </w:drawing>
           </mc:Choice>
-          <mc:Fallback xmlns:mo="http://schemas.microsoft.com/office/mac/office/2008/main" xmlns:mv="urn:schemas-microsoft-com:mac:vml">
+          <mc:Fallback xmlns:mv="urn:schemas-microsoft-com:mac:vml" xmlns:mo="http://schemas.microsoft.com/office/mac/office/2008/main">
             <w:pict>
               <v:group w14:anchorId="1451D065" id="Group_x0020_6" o:spid="_x0000_s1026" style="width:434.95pt;height:2.2pt;mso-position-horizontal-relative:char;mso-position-vertical-relative:line" coordsize="8699,44" o:gfxdata="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">
                 <v:line id="Line_x0020_7" o:spid="_x0000_s1027" style="position:absolute;visibility:visible;mso-wrap-style:square" from="0,22" to="8699,22" o:connectortype="straight" o:gfxdata="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" strokecolor="#1f487c" strokeweight="2.16pt"/>
@@ -3704,13 +3740,7 @@
               <w:rPr>
                 <w:sz w:val="20"/>
               </w:rPr>
-              <w:t xml:space="preserve"> </w:t>
-            </w:r>
-            <w:r>
-              <w:rPr>
-                <w:sz w:val="20"/>
-              </w:rPr>
-              <w:t>RF02</w:t>
+              <w:t xml:space="preserve"> RF02</w:t>
             </w:r>
           </w:p>
         </w:tc>
@@ -3779,13 +3809,7 @@
               <w:rPr>
                 <w:sz w:val="20"/>
               </w:rPr>
-              <w:t xml:space="preserve"> </w:t>
-            </w:r>
-            <w:r>
-              <w:rPr>
-                <w:sz w:val="20"/>
-              </w:rPr>
-              <w:t>RF03</w:t>
+              <w:t xml:space="preserve"> RF03</w:t>
             </w:r>
           </w:p>
         </w:tc>
@@ -5300,8 +5324,6 @@
           <w:sz w:val="20"/>
         </w:rPr>
       </w:pPr>
-      <w:bookmarkStart w:id="11" w:name="_GoBack"/>
-      <w:bookmarkEnd w:id="11"/>
     </w:p>
     <w:p>
       <w:pPr>
@@ -5655,8 +5677,8 @@
           <w:sz w:val="32"/>
         </w:rPr>
       </w:pPr>
-      <w:bookmarkStart w:id="12" w:name="_bookmark11"/>
-      <w:bookmarkEnd w:id="12"/>
+      <w:bookmarkStart w:id="11" w:name="_bookmark11"/>
+      <w:bookmarkEnd w:id="11"/>
       <w:r>
         <w:rPr>
           <w:rFonts w:ascii="Verdana" w:hAnsi="Verdana"/>
@@ -5764,7 +5786,7 @@
               </wp:inline>
             </w:drawing>
           </mc:Choice>
-          <mc:Fallback xmlns:mo="http://schemas.microsoft.com/office/mac/office/2008/main" xmlns:mv="urn:schemas-microsoft-com:mac:vml">
+          <mc:Fallback xmlns:mv="urn:schemas-microsoft-com:mac:vml" xmlns:mo="http://schemas.microsoft.com/office/mac/office/2008/main">
             <w:pict>
               <v:group w14:anchorId="0DCA5986" id="Group_x0020_4" o:spid="_x0000_s1026" style="width:434.95pt;height:2.2pt;mso-position-horizontal-relative:char;mso-position-vertical-relative:line" coordsize="8699,44" o:gfxdata="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">
                 <v:line id="Line_x0020_5" o:spid="_x0000_s1027" style="position:absolute;visibility:visible;mso-wrap-style:square" from="0,22" to="8699,22" o:connectortype="straight" o:gfxdata="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" strokecolor="#1f487c" strokeweight="2.16pt"/>
@@ -6046,8 +6068,8 @@
           <w:sz w:val="24"/>
         </w:rPr>
       </w:pPr>
-      <w:bookmarkStart w:id="13" w:name="_bookmark12"/>
-      <w:bookmarkEnd w:id="13"/>
+      <w:bookmarkStart w:id="12" w:name="_bookmark12"/>
+      <w:bookmarkEnd w:id="12"/>
       <w:r>
         <w:rPr>
           <w:b/>
@@ -6306,8 +6328,8 @@
           <w:sz w:val="24"/>
         </w:rPr>
       </w:pPr>
-      <w:bookmarkStart w:id="14" w:name="_bookmark13"/>
-      <w:bookmarkEnd w:id="14"/>
+      <w:bookmarkStart w:id="13" w:name="_bookmark13"/>
+      <w:bookmarkEnd w:id="13"/>
       <w:r>
         <w:rPr>
           <w:b/>
@@ -6492,8 +6514,8 @@
           <w:sz w:val="24"/>
         </w:rPr>
       </w:pPr>
-      <w:bookmarkStart w:id="15" w:name="_bookmark14"/>
-      <w:bookmarkEnd w:id="15"/>
+      <w:bookmarkStart w:id="14" w:name="_bookmark14"/>
+      <w:bookmarkEnd w:id="14"/>
       <w:r>
         <w:rPr>
           <w:b/>
@@ -6981,18 +7003,8 @@
           <w:cols w:space="720"/>
         </w:sectPr>
       </w:pPr>
-    </w:p>
-    <w:p>
-      <w:pPr>
-        <w:rPr>
-          <w:sz w:val="20"/>
-        </w:rPr>
-        <w:sectPr>
-          <w:pgSz w:w="12240" w:h="15840"/>
-          <w:pgMar w:top="1120" w:right="1380" w:bottom="1020" w:left="1660" w:header="914" w:footer="836" w:gutter="0"/>
-          <w:cols w:space="720"/>
-        </w:sectPr>
-      </w:pPr>
+      <w:bookmarkStart w:id="15" w:name="_GoBack"/>
+      <w:bookmarkEnd w:id="15"/>
     </w:p>
     <w:p>
       <w:pPr>
@@ -7051,6 +7063,108 @@
     </w:p>
     <w:p>
       <w:pPr>
+        <w:pStyle w:val="PargrafodaLista"/>
+        <w:tabs>
+          <w:tab w:val="left" w:pos="999"/>
+          <w:tab w:val="left" w:pos="1000"/>
+        </w:tabs>
+        <w:spacing w:before="101"/>
+        <w:ind w:left="572" w:firstLine="0"/>
+        <w:rPr>
+          <w:b/>
+          <w:color w:val="003366"/>
+          <w:sz w:val="24"/>
+        </w:rPr>
+      </w:pPr>
+    </w:p>
+    <w:p>
+      <w:pPr>
+        <w:pStyle w:val="PargrafodaLista"/>
+        <w:tabs>
+          <w:tab w:val="left" w:pos="999"/>
+          <w:tab w:val="left" w:pos="1000"/>
+        </w:tabs>
+        <w:spacing w:before="101"/>
+        <w:ind w:left="572" w:firstLine="0"/>
+        <w:rPr>
+          <w:b/>
+          <w:color w:val="003366"/>
+          <w:sz w:val="24"/>
+        </w:rPr>
+      </w:pPr>
+    </w:p>
+    <w:p>
+      <w:pPr>
+        <w:pStyle w:val="PargrafodaLista"/>
+        <w:tabs>
+          <w:tab w:val="left" w:pos="999"/>
+          <w:tab w:val="left" w:pos="1000"/>
+        </w:tabs>
+        <w:spacing w:before="101"/>
+        <w:ind w:left="572" w:firstLine="0"/>
+        <w:rPr>
+          <w:b/>
+          <w:color w:val="003366"/>
+          <w:sz w:val="24"/>
+        </w:rPr>
+      </w:pPr>
+    </w:p>
+    <w:p>
+      <w:pPr>
+        <w:pStyle w:val="PargrafodaLista"/>
+        <w:tabs>
+          <w:tab w:val="left" w:pos="999"/>
+          <w:tab w:val="left" w:pos="1000"/>
+        </w:tabs>
+        <w:spacing w:before="101"/>
+        <w:ind w:left="572" w:firstLine="0"/>
+        <w:rPr>
+          <w:b/>
+          <w:color w:val="003366"/>
+          <w:sz w:val="24"/>
+        </w:rPr>
+      </w:pPr>
+    </w:p>
+    <w:p>
+      <w:pPr>
+        <w:pStyle w:val="PargrafodaLista"/>
+        <w:tabs>
+          <w:tab w:val="left" w:pos="999"/>
+          <w:tab w:val="left" w:pos="1000"/>
+        </w:tabs>
+        <w:spacing w:before="101"/>
+        <w:ind w:left="572" w:firstLine="0"/>
+        <w:rPr>
+          <w:b/>
+          <w:color w:val="003366"/>
+          <w:sz w:val="24"/>
+        </w:rPr>
+      </w:pPr>
+    </w:p>
+    <w:p>
+      <w:pPr>
+        <w:pStyle w:val="PargrafodaLista"/>
+        <w:tabs>
+          <w:tab w:val="left" w:pos="999"/>
+          <w:tab w:val="left" w:pos="1000"/>
+        </w:tabs>
+        <w:spacing w:before="101"/>
+        <w:ind w:left="572" w:firstLine="0"/>
+        <w:rPr>
+          <w:b/>
+          <w:sz w:val="24"/>
+        </w:rPr>
+      </w:pPr>
+    </w:p>
+    <w:p>
+      <w:pPr>
+        <w:rPr>
+          <w:sz w:val="24"/>
+        </w:rPr>
+      </w:pPr>
+    </w:p>
+    <w:p>
+      <w:pPr>
         <w:rPr>
           <w:sz w:val="24"/>
         </w:rPr>
@@ -7060,6 +7174,35 @@
           <w:cols w:space="720"/>
         </w:sectPr>
       </w:pPr>
+      <w:r>
+        <w:rPr>
+          <w:sz w:val="24"/>
+        </w:rPr>
+        <w:pict w14:anchorId="47C8F841">
+          <v:shapetype id="_x0000_t75" coordsize="21600,21600" o:spt="75" o:preferrelative="t" path="m@4@5l@4@11@9@11@9@5xe" filled="f" stroked="f">
+            <v:stroke joinstyle="miter"/>
+            <v:formulas>
+              <v:f eqn="if lineDrawn pixelLineWidth 0"/>
+              <v:f eqn="sum @0 1 0"/>
+              <v:f eqn="sum 0 0 @1"/>
+              <v:f eqn="prod @2 1 2"/>
+              <v:f eqn="prod @3 21600 pixelWidth"/>
+              <v:f eqn="prod @3 21600 pixelHeight"/>
+              <v:f eqn="sum @0 0 1"/>
+              <v:f eqn="prod @6 1 2"/>
+              <v:f eqn="prod @7 21600 pixelWidth"/>
+              <v:f eqn="sum @8 21600 0"/>
+              <v:f eqn="prod @7 21600 pixelHeight"/>
+              <v:f eqn="sum @10 21600 0"/>
+            </v:formulas>
+            <v:path o:extrusionok="f" gradientshapeok="t" o:connecttype="rect"/>
+            <o:lock v:ext="edit" aspectratio="t"/>
+          </v:shapetype>
+          <v:shape id="_x0000_i1025" type="#_x0000_t75" style="width:459.75pt;height:375pt">
+            <v:imagedata r:id="rId11" o:title="TKtech Diagram"/>
+          </v:shape>
+        </w:pict>
+      </w:r>
     </w:p>
     <w:p>
       <w:pPr>
@@ -7129,6 +7272,24 @@
     <w:p>
       <w:pPr>
         <w:pStyle w:val="Corpodetexto"/>
+        <w:rPr>
+          <w:rFonts w:ascii="Tahoma"/>
+          <w:b/>
+        </w:rPr>
+      </w:pPr>
+    </w:p>
+    <w:p>
+      <w:pPr>
+        <w:pStyle w:val="Corpodetexto"/>
+        <w:rPr>
+          <w:rFonts w:ascii="Tahoma"/>
+          <w:b/>
+        </w:rPr>
+      </w:pPr>
+    </w:p>
+    <w:p>
+      <w:pPr>
+        <w:pStyle w:val="Corpodetexto"/>
         <w:spacing w:before="10"/>
         <w:rPr>
           <w:rFonts w:ascii="Tahoma"/>
@@ -7149,6 +7310,17 @@
           <w:cols w:space="720"/>
         </w:sectPr>
       </w:pPr>
+      <w:r>
+        <w:rPr>
+          <w:rFonts w:ascii="Tahoma"/>
+          <w:sz w:val="12"/>
+        </w:rPr>
+        <w:pict w14:anchorId="247CEECA">
+          <v:shape id="_x0000_i1026" type="#_x0000_t75" style="width:339pt;height:465pt">
+            <v:imagedata r:id="rId12" o:title="Tktech Diagram de clase"/>
+          </v:shape>
+        </w:pict>
+      </w:r>
     </w:p>
     <w:p>
       <w:pPr>
@@ -7288,7 +7460,7 @@
               </wp:inline>
             </w:drawing>
           </mc:Choice>
-          <mc:Fallback xmlns:mo="http://schemas.microsoft.com/office/mac/office/2008/main" xmlns:mv="urn:schemas-microsoft-com:mac:vml">
+          <mc:Fallback xmlns:mv="urn:schemas-microsoft-com:mac:vml" xmlns:mo="http://schemas.microsoft.com/office/mac/office/2008/main">
             <w:pict>
               <v:group w14:anchorId="1E8281ED" id="Group_x0020_2" o:spid="_x0000_s1026" style="width:434.95pt;height:2.2pt;mso-position-horizontal-relative:char;mso-position-vertical-relative:line" coordsize="8699,44" o:gfxdata="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">
                 <v:line id="Line_x0020_3" o:spid="_x0000_s1027" style="position:absolute;visibility:visible;mso-wrap-style:square" from="0,22" to="8699,22" o:connectortype="straight" o:gfxdata="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" strokecolor="#1f487c" strokeweight="2.16pt"/>
@@ -7556,7 +7728,7 @@
     </w:tbl>
     <w:p/>
     <w:sectPr>
-      <w:headerReference w:type="default" r:id="rId11"/>
+      <w:headerReference w:type="default" r:id="rId13"/>
       <w:pgSz w:w="12240" w:h="15840"/>
       <w:pgMar w:top="1880" w:right="1380" w:bottom="1020" w:left="1660" w:header="914" w:footer="836" w:gutter="0"/>
       <w:cols w:space="720"/>
@@ -7811,7 +7983,7 @@
             </wp:anchor>
           </w:drawing>
         </mc:Choice>
-        <mc:Fallback xmlns:mo="http://schemas.microsoft.com/office/mac/office/2008/main" xmlns:mv="urn:schemas-microsoft-com:mac:vml">
+        <mc:Fallback xmlns:mv="urn:schemas-microsoft-com:mac:vml" xmlns:mo="http://schemas.microsoft.com/office/mac/office/2008/main">
           <w:pict>
             <v:group w14:anchorId="08E30FF0" id="Group_x0020_23" o:spid="_x0000_s1026" style="position:absolute;margin-left:90pt;margin-top:736.15pt;width:492.1pt;height:.5pt;z-index:-252368896;mso-position-horizontal-relative:page;mso-position-vertical-relative:page" coordorigin="1800,14724" coordsize="9842,10" o:gfxdata="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">
               <v:line id="Line_x0020_28" o:spid="_x0000_s1027" style="position:absolute;visibility:visible;mso-wrap-style:square" from="1800,14728" to="5737,14728" o:connectortype="straight" o:gfxdata="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" strokeweight="6095emu"/>
@@ -7900,7 +8072,13 @@
                             <w:rPr>
                               <w:sz w:val="16"/>
                             </w:rPr>
-                            <w:t>Documento de Especificação de Requisitos</w:t>
+                            <w:t xml:space="preserve">Documento </w:t>
+                          </w:r>
+                          <w:r>
+                            <w:rPr>
+                              <w:sz w:val="16"/>
+                            </w:rPr>
+                            <w:t>de Especificação de Requisitos</w:t>
                           </w:r>
                         </w:p>
                       </w:txbxContent>
@@ -8046,7 +8224,7 @@
                               <w:noProof/>
                               <w:sz w:val="16"/>
                             </w:rPr>
-                            <w:t>8</w:t>
+                            <w:t>12</w:t>
                           </w:r>
                           <w:r>
                             <w:fldChar w:fldCharType="end"/>
@@ -8055,7 +8233,13 @@
                             <w:rPr>
                               <w:sz w:val="16"/>
                             </w:rPr>
-                            <w:t xml:space="preserve"> de 13</w:t>
+                            <w:t xml:space="preserve"> </w:t>
+                          </w:r>
+                          <w:r>
+                            <w:rPr>
+                              <w:sz w:val="16"/>
+                            </w:rPr>
+                            <w:t>de 13</w:t>
                           </w:r>
                         </w:p>
                       </w:txbxContent>
@@ -8077,7 +8261,11 @@
         </mc:Choice>
         <mc:Fallback>
           <w:pict>
-            <v:shape w14:anchorId="4A5408C3" id="Text Box 21" o:spid="_x0000_s1029" type="#_x0000_t202" style="position:absolute;margin-left:510.5pt;margin-top:735.7pt;width:67.2pt;height:11.8pt;z-index:-252366848;visibility:visible;mso-wrap-style:square;mso-width-percent:0;mso-height-percent:0;mso-wrap-distance-left:9pt;mso-wrap-distance-top:0;mso-wrap-distance-right:9pt;mso-wrap-distance-bottom:0;mso-position-horizontal:absolute;mso-position-horizontal-relative:page;mso-position-vertical:absolute;mso-position-vertical-relative:page;mso-width-percent:0;mso-height-percent:0;mso-width-relative:page;mso-height-relative:page;v-text-anchor:top" o:gfxdata="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" filled="f" stroked="f">
+            <v:shapetype w14:anchorId="4A5408C3" id="_x0000_t202" coordsize="21600,21600" o:spt="202" path="m,l,21600r21600,l21600,xe">
+              <v:stroke joinstyle="miter"/>
+              <v:path gradientshapeok="t" o:connecttype="rect"/>
+            </v:shapetype>
+            <v:shape id="Text Box 21" o:spid="_x0000_s1029" type="#_x0000_t202" style="position:absolute;margin-left:510.5pt;margin-top:735.7pt;width:67.2pt;height:11.8pt;z-index:-252366848;visibility:visible;mso-wrap-style:square;mso-width-percent:0;mso-height-percent:0;mso-wrap-distance-left:9pt;mso-wrap-distance-top:0;mso-wrap-distance-right:9pt;mso-wrap-distance-bottom:0;mso-position-horizontal:absolute;mso-position-horizontal-relative:page;mso-position-vertical:absolute;mso-position-vertical-relative:page;mso-width-percent:0;mso-height-percent:0;mso-width-relative:page;mso-height-relative:page;v-text-anchor:top" o:gfxdata="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" filled="f" stroked="f">
               <v:textbox inset="0,0,0,0">
                 <w:txbxContent>
                   <w:p>
@@ -8111,7 +8299,7 @@
                         <w:noProof/>
                         <w:sz w:val="16"/>
                       </w:rPr>
-                      <w:t>8</w:t>
+                      <w:t>12</w:t>
                     </w:r>
                     <w:r>
                       <w:fldChar w:fldCharType="end"/>
@@ -8120,7 +8308,13 @@
                       <w:rPr>
                         <w:sz w:val="16"/>
                       </w:rPr>
-                      <w:t xml:space="preserve"> de 13</w:t>
+                      <w:t xml:space="preserve"> </w:t>
+                    </w:r>
+                    <w:r>
+                      <w:rPr>
+                        <w:sz w:val="16"/>
+                      </w:rPr>
+                      <w:t>de 13</w:t>
                     </w:r>
                   </w:p>
                 </w:txbxContent>
@@ -8499,7 +8693,7 @@
             </wp:anchor>
           </w:drawing>
         </mc:Choice>
-        <mc:Fallback xmlns:mo="http://schemas.microsoft.com/office/mac/office/2008/main" xmlns:mv="urn:schemas-microsoft-com:mac:vml">
+        <mc:Fallback xmlns:mv="urn:schemas-microsoft-com:mac:vml" xmlns:mo="http://schemas.microsoft.com/office/mac/office/2008/main">
           <w:pict>
             <v:group w14:anchorId="7E3E339B" id="Group_x0020_31" o:spid="_x0000_s1026" style="position:absolute;margin-left:90pt;margin-top:45.7pt;width:432.1pt;height:.5pt;z-index:-252372992;mso-position-horizontal-relative:page;mso-position-vertical-relative:page" coordorigin="1800,914" coordsize="8642,10" o:gfxdata="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">
               <v:line id="Line_x0020_34" o:spid="_x0000_s1027" style="position:absolute;visibility:visible;mso-wrap-style:square" from="1800,919" to="6121,919" o:connectortype="straight" o:gfxdata="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" strokeweight=".48pt"/>
@@ -8796,7 +8990,7 @@
             </wp:anchor>
           </w:drawing>
         </mc:Choice>
-        <mc:Fallback xmlns:mo="http://schemas.microsoft.com/office/mac/office/2008/main" xmlns:mv="urn:schemas-microsoft-com:mac:vml">
+        <mc:Fallback xmlns:mv="urn:schemas-microsoft-com:mac:vml" xmlns:mo="http://schemas.microsoft.com/office/mac/office/2008/main">
           <w:pict>
             <v:group w14:anchorId="393C8AB8" id="Group_x0020_17" o:spid="_x0000_s1026" style="position:absolute;margin-left:90pt;margin-top:45.7pt;width:432.1pt;height:.5pt;z-index:-252365824;mso-position-horizontal-relative:page;mso-position-vertical-relative:page" coordorigin="1800,914" coordsize="8642,10" o:gfxdata="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">
               <v:line id="Line_x0020_20" o:spid="_x0000_s1027" style="position:absolute;visibility:visible;mso-wrap-style:square" from="1800,919" to="6121,919" o:connectortype="straight" o:gfxdata="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" strokeweight=".48pt"/>
@@ -8883,7 +9077,13 @@
                             <w:rPr>
                               <w:sz w:val="16"/>
                             </w:rPr>
-                            <w:t>Documento de Requisitos</w:t>
+                            <w:t xml:space="preserve">Documento </w:t>
+                          </w:r>
+                          <w:r>
+                            <w:rPr>
+                              <w:sz w:val="16"/>
+                            </w:rPr>
+                            <w:t>de Requisitos</w:t>
                           </w:r>
                         </w:p>
                       </w:txbxContent>
@@ -9256,7 +9456,7 @@
             </wp:anchor>
           </w:drawing>
         </mc:Choice>
-        <mc:Fallback xmlns:mo="http://schemas.microsoft.com/office/mac/office/2008/main" xmlns:mv="urn:schemas-microsoft-com:mac:vml">
+        <mc:Fallback xmlns:mv="urn:schemas-microsoft-com:mac:vml" xmlns:mo="http://schemas.microsoft.com/office/mac/office/2008/main">
           <w:pict>
             <v:group w14:anchorId="42D8B6BB" id="Group_x0020_11" o:spid="_x0000_s1026" style="position:absolute;margin-left:90pt;margin-top:45.7pt;width:432.1pt;height:.5pt;z-index:-252362752;mso-position-horizontal-relative:page;mso-position-vertical-relative:page" coordorigin="1800,914" coordsize="8642,10" o:gfxdata="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">
               <v:line id="Line_x0020_14" o:spid="_x0000_s1027" style="position:absolute;visibility:visible;mso-wrap-style:square" from="1800,919" to="6121,919" o:connectortype="straight" o:gfxdata="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" strokeweight=".48pt"/>
@@ -9680,7 +9880,7 @@
             </wp:anchor>
           </w:drawing>
         </mc:Choice>
-        <mc:Fallback xmlns:mo="http://schemas.microsoft.com/office/mac/office/2008/main" xmlns:mv="urn:schemas-microsoft-com:mac:vml">
+        <mc:Fallback xmlns:mv="urn:schemas-microsoft-com:mac:vml" xmlns:mo="http://schemas.microsoft.com/office/mac/office/2008/main">
           <w:pict>
             <v:group w14:anchorId="7D7BB678" id="Group_x0020_5" o:spid="_x0000_s1026" style="position:absolute;margin-left:90pt;margin-top:45.7pt;width:432.1pt;height:.5pt;z-index:-252359680;mso-position-horizontal-relative:page;mso-position-vertical-relative:page" coordorigin="1800,914" coordsize="8642,10" o:gfxdata="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">
               <v:line id="Line_x0020_8" o:spid="_x0000_s1027" style="position:absolute;visibility:visible;mso-wrap-style:square" from="1800,919" to="6121,919" o:connectortype="straight" o:gfxdata="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" strokeweight=".48pt"/>
@@ -9760,7 +9960,7 @@
             </wp:anchor>
           </w:drawing>
         </mc:Choice>
-        <mc:Fallback xmlns:mo="http://schemas.microsoft.com/office/mac/office/2008/main" xmlns:mv="urn:schemas-microsoft-com:mac:vml">
+        <mc:Fallback xmlns:mv="urn:schemas-microsoft-com:mac:vml" xmlns:mo="http://schemas.microsoft.com/office/mac/office/2008/main">
           <w:pict>
             <v:line w14:anchorId="3182681E" id="Line_x0020_4" o:spid="_x0000_s1026" style="position:absolute;z-index:-252358656;visibility:visible;mso-wrap-style:square;mso-width-percent:0;mso-height-percent:0;mso-wrap-distance-left:9pt;mso-wrap-distance-top:0;mso-wrap-distance-right:9pt;mso-wrap-distance-bottom:0;mso-position-horizontal:absolute;mso-position-horizontal-relative:page;mso-position-vertical:absolute;mso-position-vertical-relative:page;mso-width-percent:0;mso-height-percent:0;mso-width-relative:page;mso-height-relative:page" from="88.55pt,93.6pt" to="523.5pt,93.6pt" o:gfxdata="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" strokecolor="#1f487c" strokeweight="2.16pt">
               <w10:wrap anchorx="page" anchory="page"/>

</xml_diff>